<commit_message>
Adding the forgotten Text
</commit_message>
<xml_diff>
--- a/Dokumentation.docx
+++ b/Dokumentation.docx
@@ -33,15 +33,23 @@
       </w:r>
       <w:proofErr w:type="spellEnd"/>
       <w:r>
-        <w:t xml:space="preserve"> hat. Die App ermöglicht es einem das Wetter von einem gewünschten Standort abzurufen. Welche gespeichert werden, dass man sie in Zukunft nichtmehr suchen muss. Falls man sie dann nicht mehr will kann man sie logischerweise wieder entfernen. Man kann diese entweder in Listenformat ansehen oder eine 5 Tagevorhersage  ansehen. </w:t>
+        <w:t xml:space="preserve"> hat. Die App ermöglicht es einem das Wetter von einem gewünschten Standort abzurufen. Welche gespeichert werden, dass man sie in Zukunft nichtmehr suchen muss. Falls man sie dann nicht mehr will kann man sie logischerweise wieder entfernen. Man kann diese entweder in Listenformat ansehen oder e</w:t>
       </w:r>
-    </w:p>
-    <w:p>
       <w:r>
-        <w:t xml:space="preserve">Im Listenformat sieht man den Standort, ein Icon das anzeigt was für Wetter ist und noch die aktuelle Temperatur dazu. </w:t>
+        <w:t xml:space="preserve">ine 5 Tagevorhersage  ansehen. </w:t>
       </w:r>
-    </w:p>
-    <w:p>
+      <w:r>
+        <w:br/>
+      </w:r>
+      <w:r>
+        <w:t>Im Listenformat sieht man den Standort, ein Icon das anzeigt was für Wetter ist und noch die aktuelle Temp</w:t>
+      </w:r>
+      <w:r>
+        <w:t xml:space="preserve">eratur dazu. </w:t>
+      </w:r>
+      <w:r>
+        <w:br/>
+      </w:r>
       <w:r>
         <w:t xml:space="preserve">In </w:t>
       </w:r>
@@ -51,10 +59,14 @@
       </w:r>
       <w:proofErr w:type="gramEnd"/>
       <w:r>
-        <w:t xml:space="preserve"> sieht man das Heutige Wetter und die aktuelle Temperatur. Dazu sieht man noch das Wetter der folgenden 5 Tage und die dazugehörigen höchst und Tiefsttemperaturen. </w:t>
+        <w:t xml:space="preserve"> sieht man das Heutige Wetter und die aktuelle Temperatur. Dazu sieht man noch das Wetter der folgenden 5 Tage und die dazugehörigen </w:t>
       </w:r>
-    </w:p>
-    <w:p>
+      <w:r>
+        <w:t xml:space="preserve">höchst und Tiefsttemperaturen. </w:t>
+      </w:r>
+      <w:r>
+        <w:br/>
+      </w:r>
       <w:r>
         <w:t xml:space="preserve">Eine weitere Funktion wird sein das man zwei 5 Tagesvorhersagenvergleichen kann. Eine weitere Funktion wird sein das man einen der beiden Standorte in </w:t>
       </w:r>
@@ -71,7 +83,61 @@
       <w:pPr>
         <w:pStyle w:val="berschrift1"/>
       </w:pPr>
+      <w:proofErr w:type="spellStart"/>
       <w:r>
+        <w:t>UseCases</w:t>
+      </w:r>
+      <w:proofErr w:type="spellEnd"/>
+    </w:p>
+    <w:p>
+      <w:r>
+        <w:rPr>
+          <w:noProof/>
+          <w:lang w:eastAsia="de-CH"/>
+        </w:rPr>
+        <w:drawing>
+          <wp:inline distT="0" distB="0" distL="0" distR="0" wp14:anchorId="144F8B3A" wp14:editId="4A9CF11C">
+            <wp:extent cx="5955156" cy="4619625"/>
+            <wp:effectExtent l="0" t="0" r="7620" b="0"/>
+            <wp:docPr id="1" name="Grafik 1"/>
+            <wp:cNvGraphicFramePr>
+              <a:graphicFrameLocks xmlns:a="http://schemas.openxmlformats.org/drawingml/2006/main" noChangeAspect="1"/>
+            </wp:cNvGraphicFramePr>
+            <a:graphic xmlns:a="http://schemas.openxmlformats.org/drawingml/2006/main">
+              <a:graphicData uri="http://schemas.openxmlformats.org/drawingml/2006/picture">
+                <pic:pic xmlns:pic="http://schemas.openxmlformats.org/drawingml/2006/picture">
+                  <pic:nvPicPr>
+                    <pic:cNvPr id="0" name=""/>
+                    <pic:cNvPicPr/>
+                  </pic:nvPicPr>
+                  <pic:blipFill>
+                    <a:blip r:embed="rId7"/>
+                    <a:stretch>
+                      <a:fillRect/>
+                    </a:stretch>
+                  </pic:blipFill>
+                  <pic:spPr>
+                    <a:xfrm>
+                      <a:off x="0" y="0"/>
+                      <a:ext cx="5958105" cy="4621912"/>
+                    </a:xfrm>
+                    <a:prstGeom prst="rect">
+                      <a:avLst/>
+                    </a:prstGeom>
+                  </pic:spPr>
+                </pic:pic>
+              </a:graphicData>
+            </a:graphic>
+          </wp:inline>
+        </w:drawing>
+      </w:r>
+    </w:p>
+    <w:p>
+      <w:pPr>
+        <w:pStyle w:val="berschrift1"/>
+      </w:pPr>
+      <w:r>
+        <w:lastRenderedPageBreak/>
         <w:t>Test Cases</w:t>
       </w:r>
     </w:p>
@@ -840,7 +906,6 @@
           </w:tcPr>
           <w:p>
             <w:r>
-              <w:lastRenderedPageBreak/>
               <w:t>Klicke auf Zurück</w:t>
             </w:r>
           </w:p>
@@ -1355,7 +1420,14 @@
               <w:t>Mehrere</w:t>
             </w:r>
             <w:r>
-              <w:t xml:space="preserve"> ausgewählter Standort</w:t>
+              <w:t xml:space="preserve"> ausgewählte</w:t>
+            </w:r>
+            <w:r>
+              <w:t xml:space="preserve"> </w:t>
+            </w:r>
+            <w:r>
+              <w:lastRenderedPageBreak/>
+              <w:t>Standort</w:t>
             </w:r>
             <w:r>
               <w:t>e</w:t>
@@ -1376,6 +1448,7 @@
               <w:cnfStyle w:val="000000100000" w:firstRow="0" w:lastRow="0" w:firstColumn="0" w:lastColumn="0" w:oddVBand="0" w:evenVBand="0" w:oddHBand="1" w:evenHBand="0" w:firstRowFirstColumn="0" w:firstRowLastColumn="0" w:lastRowFirstColumn="0" w:lastRowLastColumn="0"/>
             </w:pPr>
             <w:r>
+              <w:lastRenderedPageBreak/>
               <w:t>Hauptseite</w:t>
             </w:r>
           </w:p>
@@ -1431,6 +1504,7 @@
           </w:tcPr>
           <w:p>
             <w:r>
+              <w:lastRenderedPageBreak/>
               <w:t>Klick auf Zurück</w:t>
             </w:r>
           </w:p>
@@ -1487,13 +1561,15 @@
             <w:r>
               <w:t>JA</w:t>
             </w:r>
-            <w:bookmarkStart w:id="0" w:name="_GoBack"/>
-            <w:bookmarkEnd w:id="0"/>
           </w:p>
         </w:tc>
       </w:tr>
     </w:tbl>
     <w:p/>
+    <w:p>
+      <w:bookmarkStart w:id="0" w:name="_GoBack"/>
+      <w:bookmarkEnd w:id="0"/>
+    </w:p>
     <w:sectPr>
       <w:pgSz w:w="11906" w:h="16838"/>
       <w:pgMar w:top="1417" w:right="1417" w:bottom="1134" w:left="1417" w:header="708" w:footer="708" w:gutter="0"/>
@@ -1502,6 +1578,56 @@
     </w:sectPr>
   </w:body>
 </w:document>
+</file>
+
+<file path=word/endnotes.xml><?xml version="1.0" encoding="utf-8"?>
+<w:endnotes xmlns:wpc="http://schemas.microsoft.com/office/word/2010/wordprocessingCanvas" xmlns:mc="http://schemas.openxmlformats.org/markup-compatibility/2006" xmlns:o="urn:schemas-microsoft-com:office:office" xmlns:r="http://schemas.openxmlformats.org/officeDocument/2006/relationships" xmlns:m="http://schemas.openxmlformats.org/officeDocument/2006/math" xmlns:v="urn:schemas-microsoft-com:vml" xmlns:wp14="http://schemas.microsoft.com/office/word/2010/wordprocessingDrawing" xmlns:wp="http://schemas.openxmlformats.org/drawingml/2006/wordprocessingDrawing" xmlns:w10="urn:schemas-microsoft-com:office:word" xmlns:w="http://schemas.openxmlformats.org/wordprocessingml/2006/main" xmlns:w14="http://schemas.microsoft.com/office/word/2010/wordml" xmlns:wpg="http://schemas.microsoft.com/office/word/2010/wordprocessingGroup" xmlns:wpi="http://schemas.microsoft.com/office/word/2010/wordprocessingInk" xmlns:wne="http://schemas.microsoft.com/office/word/2006/wordml" xmlns:wps="http://schemas.microsoft.com/office/word/2010/wordprocessingShape" mc:Ignorable="w14 wp14">
+  <w:endnote w:type="separator" w:id="-1">
+    <w:p>
+      <w:pPr>
+        <w:spacing w:after="0" w:line="240" w:lineRule="auto"/>
+      </w:pPr>
+      <w:r>
+        <w:separator/>
+      </w:r>
+    </w:p>
+  </w:endnote>
+  <w:endnote w:type="continuationSeparator" w:id="0">
+    <w:p>
+      <w:pPr>
+        <w:spacing w:after="0" w:line="240" w:lineRule="auto"/>
+      </w:pPr>
+      <w:r>
+        <w:continuationSeparator/>
+      </w:r>
+    </w:p>
+  </w:endnote>
+</w:endnotes>
+</file>
+
+<file path=word/footnotes.xml><?xml version="1.0" encoding="utf-8"?>
+<w:footnotes xmlns:wpc="http://schemas.microsoft.com/office/word/2010/wordprocessingCanvas" xmlns:mc="http://schemas.openxmlformats.org/markup-compatibility/2006" xmlns:o="urn:schemas-microsoft-com:office:office" xmlns:r="http://schemas.openxmlformats.org/officeDocument/2006/relationships" xmlns:m="http://schemas.openxmlformats.org/officeDocument/2006/math" xmlns:v="urn:schemas-microsoft-com:vml" xmlns:wp14="http://schemas.microsoft.com/office/word/2010/wordprocessingDrawing" xmlns:wp="http://schemas.openxmlformats.org/drawingml/2006/wordprocessingDrawing" xmlns:w10="urn:schemas-microsoft-com:office:word" xmlns:w="http://schemas.openxmlformats.org/wordprocessingml/2006/main" xmlns:w14="http://schemas.microsoft.com/office/word/2010/wordml" xmlns:wpg="http://schemas.microsoft.com/office/word/2010/wordprocessingGroup" xmlns:wpi="http://schemas.microsoft.com/office/word/2010/wordprocessingInk" xmlns:wne="http://schemas.microsoft.com/office/word/2006/wordml" xmlns:wps="http://schemas.microsoft.com/office/word/2010/wordprocessingShape" mc:Ignorable="w14 wp14">
+  <w:footnote w:type="separator" w:id="-1">
+    <w:p>
+      <w:pPr>
+        <w:spacing w:after="0" w:line="240" w:lineRule="auto"/>
+      </w:pPr>
+      <w:r>
+        <w:separator/>
+      </w:r>
+    </w:p>
+  </w:footnote>
+  <w:footnote w:type="continuationSeparator" w:id="0">
+    <w:p>
+      <w:pPr>
+        <w:spacing w:after="0" w:line="240" w:lineRule="auto"/>
+      </w:pPr>
+      <w:r>
+        <w:continuationSeparator/>
+      </w:r>
+    </w:p>
+  </w:footnote>
+</w:footnotes>
 </file>
 
 <file path=word/styles.xml><?xml version="1.0" encoding="utf-8"?>
@@ -2005,6 +2131,80 @@
         </w:tcBorders>
       </w:tcPr>
     </w:tblStylePr>
+  </w:style>
+  <w:style w:type="paragraph" w:styleId="Sprechblasentext">
+    <w:name w:val="Balloon Text"/>
+    <w:basedOn w:val="Standard"/>
+    <w:link w:val="SprechblasentextZchn"/>
+    <w:uiPriority w:val="99"/>
+    <w:semiHidden/>
+    <w:unhideWhenUsed/>
+    <w:rsid w:val="00E81ACB"/>
+    <w:pPr>
+      <w:spacing w:after="0" w:line="240" w:lineRule="auto"/>
+    </w:pPr>
+    <w:rPr>
+      <w:rFonts w:ascii="Tahoma" w:hAnsi="Tahoma" w:cs="Tahoma"/>
+      <w:sz w:val="16"/>
+      <w:szCs w:val="16"/>
+    </w:rPr>
+  </w:style>
+  <w:style w:type="character" w:customStyle="1" w:styleId="SprechblasentextZchn">
+    <w:name w:val="Sprechblasentext Zchn"/>
+    <w:basedOn w:val="Absatz-Standardschriftart"/>
+    <w:link w:val="Sprechblasentext"/>
+    <w:uiPriority w:val="99"/>
+    <w:semiHidden/>
+    <w:rsid w:val="00E81ACB"/>
+    <w:rPr>
+      <w:rFonts w:ascii="Tahoma" w:hAnsi="Tahoma" w:cs="Tahoma"/>
+      <w:sz w:val="16"/>
+      <w:szCs w:val="16"/>
+    </w:rPr>
+  </w:style>
+  <w:style w:type="paragraph" w:styleId="Kopfzeile">
+    <w:name w:val="header"/>
+    <w:basedOn w:val="Standard"/>
+    <w:link w:val="KopfzeileZchn"/>
+    <w:uiPriority w:val="99"/>
+    <w:unhideWhenUsed/>
+    <w:rsid w:val="00E81ACB"/>
+    <w:pPr>
+      <w:tabs>
+        <w:tab w:val="center" w:pos="4536"/>
+        <w:tab w:val="right" w:pos="9072"/>
+      </w:tabs>
+      <w:spacing w:after="0" w:line="240" w:lineRule="auto"/>
+    </w:pPr>
+  </w:style>
+  <w:style w:type="character" w:customStyle="1" w:styleId="KopfzeileZchn">
+    <w:name w:val="Kopfzeile Zchn"/>
+    <w:basedOn w:val="Absatz-Standardschriftart"/>
+    <w:link w:val="Kopfzeile"/>
+    <w:uiPriority w:val="99"/>
+    <w:rsid w:val="00E81ACB"/>
+  </w:style>
+  <w:style w:type="paragraph" w:styleId="Fuzeile">
+    <w:name w:val="footer"/>
+    <w:basedOn w:val="Standard"/>
+    <w:link w:val="FuzeileZchn"/>
+    <w:uiPriority w:val="99"/>
+    <w:unhideWhenUsed/>
+    <w:rsid w:val="00E81ACB"/>
+    <w:pPr>
+      <w:tabs>
+        <w:tab w:val="center" w:pos="4536"/>
+        <w:tab w:val="right" w:pos="9072"/>
+      </w:tabs>
+      <w:spacing w:after="0" w:line="240" w:lineRule="auto"/>
+    </w:pPr>
+  </w:style>
+  <w:style w:type="character" w:customStyle="1" w:styleId="FuzeileZchn">
+    <w:name w:val="Fußzeile Zchn"/>
+    <w:basedOn w:val="Absatz-Standardschriftart"/>
+    <w:link w:val="Fuzeile"/>
+    <w:uiPriority w:val="99"/>
+    <w:rsid w:val="00E81ACB"/>
   </w:style>
 </w:styles>
 </file>
@@ -2510,6 +2710,80 @@
         </w:tcBorders>
       </w:tcPr>
     </w:tblStylePr>
+  </w:style>
+  <w:style w:type="paragraph" w:styleId="Sprechblasentext">
+    <w:name w:val="Balloon Text"/>
+    <w:basedOn w:val="Standard"/>
+    <w:link w:val="SprechblasentextZchn"/>
+    <w:uiPriority w:val="99"/>
+    <w:semiHidden/>
+    <w:unhideWhenUsed/>
+    <w:rsid w:val="00E81ACB"/>
+    <w:pPr>
+      <w:spacing w:after="0" w:line="240" w:lineRule="auto"/>
+    </w:pPr>
+    <w:rPr>
+      <w:rFonts w:ascii="Tahoma" w:hAnsi="Tahoma" w:cs="Tahoma"/>
+      <w:sz w:val="16"/>
+      <w:szCs w:val="16"/>
+    </w:rPr>
+  </w:style>
+  <w:style w:type="character" w:customStyle="1" w:styleId="SprechblasentextZchn">
+    <w:name w:val="Sprechblasentext Zchn"/>
+    <w:basedOn w:val="Absatz-Standardschriftart"/>
+    <w:link w:val="Sprechblasentext"/>
+    <w:uiPriority w:val="99"/>
+    <w:semiHidden/>
+    <w:rsid w:val="00E81ACB"/>
+    <w:rPr>
+      <w:rFonts w:ascii="Tahoma" w:hAnsi="Tahoma" w:cs="Tahoma"/>
+      <w:sz w:val="16"/>
+      <w:szCs w:val="16"/>
+    </w:rPr>
+  </w:style>
+  <w:style w:type="paragraph" w:styleId="Kopfzeile">
+    <w:name w:val="header"/>
+    <w:basedOn w:val="Standard"/>
+    <w:link w:val="KopfzeileZchn"/>
+    <w:uiPriority w:val="99"/>
+    <w:unhideWhenUsed/>
+    <w:rsid w:val="00E81ACB"/>
+    <w:pPr>
+      <w:tabs>
+        <w:tab w:val="center" w:pos="4536"/>
+        <w:tab w:val="right" w:pos="9072"/>
+      </w:tabs>
+      <w:spacing w:after="0" w:line="240" w:lineRule="auto"/>
+    </w:pPr>
+  </w:style>
+  <w:style w:type="character" w:customStyle="1" w:styleId="KopfzeileZchn">
+    <w:name w:val="Kopfzeile Zchn"/>
+    <w:basedOn w:val="Absatz-Standardschriftart"/>
+    <w:link w:val="Kopfzeile"/>
+    <w:uiPriority w:val="99"/>
+    <w:rsid w:val="00E81ACB"/>
+  </w:style>
+  <w:style w:type="paragraph" w:styleId="Fuzeile">
+    <w:name w:val="footer"/>
+    <w:basedOn w:val="Standard"/>
+    <w:link w:val="FuzeileZchn"/>
+    <w:uiPriority w:val="99"/>
+    <w:unhideWhenUsed/>
+    <w:rsid w:val="00E81ACB"/>
+    <w:pPr>
+      <w:tabs>
+        <w:tab w:val="center" w:pos="4536"/>
+        <w:tab w:val="right" w:pos="9072"/>
+      </w:tabs>
+      <w:spacing w:after="0" w:line="240" w:lineRule="auto"/>
+    </w:pPr>
+  </w:style>
+  <w:style w:type="character" w:customStyle="1" w:styleId="FuzeileZchn">
+    <w:name w:val="Fußzeile Zchn"/>
+    <w:basedOn w:val="Absatz-Standardschriftart"/>
+    <w:link w:val="Fuzeile"/>
+    <w:uiPriority w:val="99"/>
+    <w:rsid w:val="00E81ACB"/>
   </w:style>
 </w:styles>
 </file>

</xml_diff>